<commit_message>
Check anonymity constraint algortihm added
</commit_message>
<xml_diff>
--- a/Design-Process/AlgorithmDesign_Ezgi_v1.0.docx
+++ b/Design-Process/AlgorithmDesign_Ezgi_v1.0.docx
@@ -71,7 +71,15 @@
         <w:t>Data4Help</w:t>
       </w:r>
       <w:r>
-        <w:t xml:space="preserve">. Within this service, registered third parties are allowed to request both individual and anonymous data. The overall process of </w:t>
+        <w:t xml:space="preserve">. Within this service, registered third parties </w:t>
+      </w:r>
+      <w:proofErr w:type="gramStart"/>
+      <w:r>
+        <w:t>are allowed to</w:t>
+      </w:r>
+      <w:proofErr w:type="gramEnd"/>
+      <w:r>
+        <w:t xml:space="preserve"> request both individual and anonymous data. The overall process of </w:t>
       </w:r>
       <w:r>
         <w:rPr>
@@ -175,11 +183,19 @@
           <w:rFonts w:ascii="Courier" w:hAnsi="Courier"/>
         </w:rPr>
       </w:pPr>
-      <w:r>
-        <w:rPr>
-          <w:rFonts w:ascii="Courier" w:hAnsi="Courier"/>
-        </w:rPr>
-        <w:t>if(individual data is requested)</w:t>
+      <w:proofErr w:type="gramStart"/>
+      <w:r>
+        <w:rPr>
+          <w:rFonts w:ascii="Courier" w:hAnsi="Courier"/>
+        </w:rPr>
+        <w:t>if(</w:t>
+      </w:r>
+      <w:proofErr w:type="gramEnd"/>
+      <w:r>
+        <w:rPr>
+          <w:rFonts w:ascii="Courier" w:hAnsi="Courier"/>
+        </w:rPr>
+        <w:t>individual data is requested)</w:t>
       </w:r>
     </w:p>
     <w:p>
@@ -227,11 +243,19 @@
           <w:rFonts w:ascii="Courier" w:hAnsi="Courier"/>
         </w:rPr>
       </w:pPr>
-      <w:r>
-        <w:rPr>
-          <w:rFonts w:ascii="Courier" w:hAnsi="Courier"/>
-        </w:rPr>
-        <w:t>if(SSN is valid)</w:t>
+      <w:proofErr w:type="gramStart"/>
+      <w:r>
+        <w:rPr>
+          <w:rFonts w:ascii="Courier" w:hAnsi="Courier"/>
+        </w:rPr>
+        <w:t>if(</w:t>
+      </w:r>
+      <w:proofErr w:type="gramEnd"/>
+      <w:r>
+        <w:rPr>
+          <w:rFonts w:ascii="Courier" w:hAnsi="Courier"/>
+        </w:rPr>
+        <w:t>SSN is valid)</w:t>
       </w:r>
     </w:p>
     <w:p>
@@ -256,8 +280,15 @@
           <w:rFonts w:ascii="Courier" w:hAnsi="Courier"/>
         </w:rPr>
         <w:tab/>
+      </w:r>
+      <w:proofErr w:type="gramStart"/>
+      <w:r>
+        <w:rPr>
+          <w:rFonts w:ascii="Courier" w:hAnsi="Courier"/>
+        </w:rPr>
         <w:t>if(</w:t>
       </w:r>
+      <w:proofErr w:type="gramEnd"/>
       <w:r>
         <w:rPr>
           <w:rFonts w:ascii="Courier" w:hAnsi="Courier"/>
@@ -465,7 +496,20 @@
           <w:rFonts w:ascii="Courier" w:hAnsi="Courier"/>
         </w:rPr>
         <w:tab/>
-        <w:t>if(individual accepts the request)</w:t>
+      </w:r>
+      <w:proofErr w:type="gramStart"/>
+      <w:r>
+        <w:rPr>
+          <w:rFonts w:ascii="Courier" w:hAnsi="Courier"/>
+        </w:rPr>
+        <w:t>if(</w:t>
+      </w:r>
+      <w:proofErr w:type="gramEnd"/>
+      <w:r>
+        <w:rPr>
+          <w:rFonts w:ascii="Courier" w:hAnsi="Courier"/>
+        </w:rPr>
+        <w:t>individual accepts the request)</w:t>
       </w:r>
     </w:p>
     <w:p>
@@ -844,23 +888,36 @@
         <w:rPr>
           <w:rFonts w:ascii="Courier" w:hAnsi="Courier"/>
         </w:rPr>
-        <w:tab/>
-      </w:r>
-    </w:p>
-    <w:p>
-      <w:pPr>
-        <w:jc w:val="both"/>
-        <w:rPr>
-          <w:rFonts w:ascii="Courier" w:hAnsi="Courier"/>
-        </w:rPr>
-      </w:pPr>
-      <w:r>
-        <w:rPr>
-          <w:rFonts w:ascii="Courier" w:hAnsi="Courier"/>
-        </w:rPr>
         <w:lastRenderedPageBreak/>
         <w:tab/>
-        <w:t>if(anonymity constraint is satisfied)</w:t>
+      </w:r>
+    </w:p>
+    <w:p>
+      <w:pPr>
+        <w:jc w:val="both"/>
+        <w:rPr>
+          <w:rFonts w:ascii="Courier" w:hAnsi="Courier"/>
+        </w:rPr>
+      </w:pPr>
+      <w:r>
+        <w:rPr>
+          <w:rFonts w:ascii="Courier" w:hAnsi="Courier"/>
+        </w:rPr>
+        <w:tab/>
+      </w:r>
+      <w:proofErr w:type="gramStart"/>
+      <w:r>
+        <w:rPr>
+          <w:rFonts w:ascii="Courier" w:hAnsi="Courier"/>
+        </w:rPr>
+        <w:t>if(</w:t>
+      </w:r>
+      <w:proofErr w:type="gramEnd"/>
+      <w:r>
+        <w:rPr>
+          <w:rFonts w:ascii="Courier" w:hAnsi="Courier"/>
+        </w:rPr>
+        <w:t>anonymity constraint is satisfied)</w:t>
       </w:r>
     </w:p>
     <w:p>
@@ -1038,25 +1095,21 @@
       <w:r>
         <w:t xml:space="preserve"> is the core operation of </w:t>
       </w:r>
-      <w:proofErr w:type="spellStart"/>
       <w:r>
         <w:rPr>
           <w:i/>
         </w:rPr>
         <w:t>AutomatedSOS</w:t>
       </w:r>
-      <w:proofErr w:type="spellEnd"/>
       <w:r>
         <w:t xml:space="preserve">. Whole flow of </w:t>
       </w:r>
-      <w:proofErr w:type="spellStart"/>
       <w:r>
         <w:rPr>
           <w:i/>
         </w:rPr>
         <w:t>AutomatedSOS</w:t>
       </w:r>
-      <w:proofErr w:type="spellEnd"/>
       <w:r>
         <w:t xml:space="preserve"> relies on getting data of individual, comparing this data with a threshold value, and then based on the result of the comparison determining whether there is an emergency case to inform the nearest hospital. </w:t>
       </w:r>
@@ -1088,266 +1141,621 @@
         </w:rPr>
         <w:t>Pseudocode of the process;</w:t>
       </w:r>
+    </w:p>
+    <w:p>
+      <w:pPr>
+        <w:jc w:val="both"/>
+        <w:rPr>
+          <w:i/>
+        </w:rPr>
+      </w:pPr>
+    </w:p>
+    <w:p>
+      <w:pPr>
+        <w:jc w:val="both"/>
+        <w:rPr>
+          <w:rFonts w:ascii="Courier" w:hAnsi="Courier"/>
+        </w:rPr>
+      </w:pPr>
+      <w:r>
+        <w:rPr>
+          <w:rFonts w:ascii="Courier" w:hAnsi="Courier"/>
+        </w:rPr>
+        <w:t>while (individual data flows)</w:t>
+      </w:r>
+    </w:p>
+    <w:p>
+      <w:pPr>
+        <w:jc w:val="both"/>
+        <w:rPr>
+          <w:rFonts w:ascii="Courier" w:hAnsi="Courier"/>
+        </w:rPr>
+      </w:pPr>
+    </w:p>
+    <w:p>
+      <w:pPr>
+        <w:jc w:val="both"/>
+        <w:rPr>
+          <w:rFonts w:ascii="Courier" w:hAnsi="Courier"/>
+        </w:rPr>
+      </w:pPr>
+      <w:r>
+        <w:rPr>
+          <w:rFonts w:ascii="Courier" w:hAnsi="Courier"/>
+        </w:rPr>
+        <w:tab/>
+        <w:t>monitor individual data</w:t>
+      </w:r>
+    </w:p>
+    <w:p>
+      <w:pPr>
+        <w:jc w:val="both"/>
+        <w:rPr>
+          <w:rFonts w:ascii="Courier" w:hAnsi="Courier"/>
+        </w:rPr>
+      </w:pPr>
+    </w:p>
+    <w:p>
+      <w:pPr>
+        <w:jc w:val="both"/>
+        <w:rPr>
+          <w:rFonts w:ascii="Courier" w:hAnsi="Courier"/>
+        </w:rPr>
+      </w:pPr>
+      <w:r>
+        <w:rPr>
+          <w:rFonts w:ascii="Courier" w:hAnsi="Courier"/>
+        </w:rPr>
+        <w:tab/>
+      </w:r>
+      <w:proofErr w:type="gramStart"/>
+      <w:r>
+        <w:rPr>
+          <w:rFonts w:ascii="Courier" w:hAnsi="Courier"/>
+        </w:rPr>
+        <w:t>if(</w:t>
+      </w:r>
+      <w:proofErr w:type="gramEnd"/>
+      <w:r>
+        <w:rPr>
+          <w:rFonts w:ascii="Courier" w:hAnsi="Courier"/>
+        </w:rPr>
+        <w:t>data &lt; threshold)</w:t>
+      </w:r>
+    </w:p>
+    <w:p>
+      <w:pPr>
+        <w:jc w:val="both"/>
+        <w:rPr>
+          <w:rFonts w:ascii="Courier" w:hAnsi="Courier"/>
+        </w:rPr>
+      </w:pPr>
+      <w:r>
+        <w:rPr>
+          <w:rFonts w:ascii="Courier" w:hAnsi="Courier"/>
+        </w:rPr>
+        <w:tab/>
+      </w:r>
+      <w:r>
+        <w:rPr>
+          <w:rFonts w:ascii="Courier" w:hAnsi="Courier"/>
+        </w:rPr>
+        <w:tab/>
+      </w:r>
+    </w:p>
+    <w:p>
+      <w:pPr>
+        <w:ind w:left="708" w:firstLine="708"/>
+        <w:jc w:val="both"/>
+        <w:rPr>
+          <w:rFonts w:ascii="Courier" w:hAnsi="Courier"/>
+        </w:rPr>
+      </w:pPr>
+      <w:r>
+        <w:rPr>
+          <w:rFonts w:ascii="Courier" w:hAnsi="Courier"/>
+        </w:rPr>
+        <w:t>detect the location of the individual</w:t>
+      </w:r>
+    </w:p>
+    <w:p>
+      <w:pPr>
+        <w:ind w:left="708" w:firstLine="708"/>
+        <w:jc w:val="both"/>
+        <w:rPr>
+          <w:rFonts w:ascii="Courier" w:hAnsi="Courier"/>
+        </w:rPr>
+      </w:pPr>
+      <w:r>
+        <w:rPr>
+          <w:rFonts w:ascii="Courier" w:hAnsi="Courier"/>
+        </w:rPr>
+        <w:t>find the nearest hospital</w:t>
+      </w:r>
+    </w:p>
+    <w:p>
+      <w:pPr>
+        <w:ind w:left="708" w:firstLine="708"/>
+        <w:jc w:val="both"/>
+        <w:rPr>
+          <w:rFonts w:ascii="Courier" w:hAnsi="Courier"/>
+        </w:rPr>
+      </w:pPr>
+      <w:r>
+        <w:rPr>
+          <w:rFonts w:ascii="Courier" w:hAnsi="Courier"/>
+        </w:rPr>
+        <w:t>notify the hospital</w:t>
+      </w:r>
+    </w:p>
+    <w:p>
+      <w:pPr>
+        <w:ind w:left="708" w:firstLine="708"/>
+        <w:jc w:val="both"/>
+        <w:rPr>
+          <w:rFonts w:ascii="Courier" w:hAnsi="Courier"/>
+        </w:rPr>
+      </w:pPr>
+      <w:r>
+        <w:rPr>
+          <w:rFonts w:ascii="Courier" w:hAnsi="Courier"/>
+        </w:rPr>
+        <w:t xml:space="preserve">save SOS info of the individual to the application </w:t>
+      </w:r>
+      <w:proofErr w:type="spellStart"/>
+      <w:r>
+        <w:rPr>
+          <w:rFonts w:ascii="Courier" w:hAnsi="Courier"/>
+        </w:rPr>
+        <w:t>db</w:t>
+      </w:r>
+      <w:proofErr w:type="spellEnd"/>
+    </w:p>
+    <w:p>
+      <w:pPr>
+        <w:ind w:left="708" w:firstLine="708"/>
+        <w:jc w:val="both"/>
+        <w:rPr>
+          <w:rFonts w:ascii="Courier" w:hAnsi="Courier"/>
+        </w:rPr>
+      </w:pPr>
+      <w:r>
+        <w:rPr>
+          <w:rFonts w:ascii="Courier" w:hAnsi="Courier"/>
+        </w:rPr>
+        <w:t>go on with data monitoring</w:t>
+      </w:r>
+    </w:p>
+    <w:p>
+      <w:pPr>
+        <w:jc w:val="both"/>
+        <w:rPr>
+          <w:rFonts w:ascii="Courier" w:hAnsi="Courier"/>
+        </w:rPr>
+      </w:pPr>
+      <w:r>
+        <w:rPr>
+          <w:rFonts w:ascii="Courier" w:hAnsi="Courier"/>
+        </w:rPr>
+        <w:tab/>
+      </w:r>
+    </w:p>
+    <w:p>
+      <w:pPr>
+        <w:jc w:val="both"/>
+        <w:rPr>
+          <w:rFonts w:ascii="Courier" w:hAnsi="Courier"/>
+        </w:rPr>
+      </w:pPr>
+      <w:r>
+        <w:rPr>
+          <w:rFonts w:ascii="Courier" w:hAnsi="Courier"/>
+        </w:rPr>
+        <w:tab/>
+        <w:t>/*no emergency case, everything is normal*/</w:t>
+      </w:r>
+    </w:p>
+    <w:p>
+      <w:pPr>
+        <w:jc w:val="both"/>
+        <w:rPr>
+          <w:rFonts w:ascii="Courier" w:hAnsi="Courier"/>
+        </w:rPr>
+      </w:pPr>
+      <w:r>
+        <w:rPr>
+          <w:rFonts w:ascii="Courier" w:hAnsi="Courier"/>
+        </w:rPr>
+        <w:tab/>
+        <w:t>else</w:t>
+      </w:r>
+    </w:p>
+    <w:p>
+      <w:pPr>
+        <w:jc w:val="both"/>
+        <w:rPr>
+          <w:rFonts w:ascii="Courier" w:hAnsi="Courier"/>
+        </w:rPr>
+      </w:pPr>
+    </w:p>
+    <w:p>
+      <w:pPr>
+        <w:jc w:val="both"/>
+        <w:rPr>
+          <w:rFonts w:ascii="Courier" w:hAnsi="Courier"/>
+        </w:rPr>
+      </w:pPr>
+      <w:r>
+        <w:rPr>
+          <w:rFonts w:ascii="Courier" w:hAnsi="Courier"/>
+        </w:rPr>
+        <w:tab/>
+      </w:r>
+      <w:r>
+        <w:rPr>
+          <w:rFonts w:ascii="Courier" w:hAnsi="Courier"/>
+        </w:rPr>
+        <w:tab/>
+        <w:t>go on with data monitoring</w:t>
+      </w:r>
+    </w:p>
+    <w:p>
+      <w:pPr>
+        <w:jc w:val="both"/>
+        <w:rPr>
+          <w:rFonts w:ascii="Courier" w:hAnsi="Courier"/>
+        </w:rPr>
+      </w:pPr>
+    </w:p>
+    <w:p>
+      <w:pPr>
+        <w:jc w:val="both"/>
+        <w:rPr>
+          <w:b/>
+          <w:u w:val="single"/>
+        </w:rPr>
+      </w:pPr>
+      <w:r>
+        <w:rPr>
+          <w:b/>
+          <w:u w:val="single"/>
+        </w:rPr>
+        <w:t>Checking Anonymity Constraint</w:t>
+      </w:r>
+    </w:p>
+    <w:p>
+      <w:pPr>
+        <w:jc w:val="both"/>
+        <w:rPr>
+          <w:b/>
+          <w:u w:val="single"/>
+        </w:rPr>
+      </w:pPr>
+    </w:p>
+    <w:p>
+      <w:pPr>
+        <w:jc w:val="both"/>
+        <w:rPr>
+          <w:i/>
+        </w:rPr>
+      </w:pPr>
+      <w:r>
+        <w:rPr>
+          <w:i/>
+        </w:rPr>
+        <w:t xml:space="preserve">Checking anonymity constraint is the core operation of Anonym Data Request. After </w:t>
+      </w:r>
+      <w:proofErr w:type="gramStart"/>
+      <w:r>
+        <w:rPr>
+          <w:i/>
+        </w:rPr>
+        <w:t>a</w:t>
+      </w:r>
+      <w:proofErr w:type="gramEnd"/>
+      <w:r>
+        <w:rPr>
+          <w:i/>
+        </w:rPr>
+        <w:t xml:space="preserve"> anonym data request is received. Data manager prepares requested data according to defined filter criteria and after query is executed if number of clients is lower than 1000 request is rejected, and a rejection notification is sent to the third party; else data is sent.</w:t>
+      </w:r>
+    </w:p>
+    <w:p>
+      <w:pPr>
+        <w:jc w:val="both"/>
+        <w:rPr>
+          <w:b/>
+          <w:u w:val="single"/>
+        </w:rPr>
+      </w:pPr>
+    </w:p>
+    <w:p>
+      <w:pPr>
+        <w:jc w:val="both"/>
+        <w:rPr>
+          <w:i/>
+          <w:color w:val="FF0000"/>
+          <w:u w:val="single"/>
+        </w:rPr>
+      </w:pPr>
+      <w:r>
+        <w:rPr>
+          <w:i/>
+          <w:color w:val="FF0000"/>
+          <w:u w:val="single"/>
+        </w:rPr>
+        <w:t>Pseudocode of the process;</w:t>
+      </w:r>
+    </w:p>
+    <w:p>
+      <w:pPr>
+        <w:jc w:val="both"/>
+        <w:rPr>
+          <w:i/>
+        </w:rPr>
+      </w:pPr>
+    </w:p>
+    <w:p>
+      <w:pPr>
+        <w:jc w:val="both"/>
+        <w:rPr>
+          <w:rFonts w:ascii="Courier" w:hAnsi="Courier"/>
+        </w:rPr>
+      </w:pPr>
+      <w:r>
+        <w:rPr>
+          <w:rFonts w:ascii="Courier" w:hAnsi="Courier"/>
+        </w:rPr>
+        <w:t>Anonym data request is received</w:t>
+      </w:r>
+    </w:p>
+    <w:p>
+      <w:pPr>
+        <w:jc w:val="both"/>
+        <w:rPr>
+          <w:rFonts w:ascii="Courier" w:hAnsi="Courier"/>
+        </w:rPr>
+      </w:pPr>
+    </w:p>
+    <w:p>
+      <w:pPr>
+        <w:jc w:val="both"/>
+        <w:rPr>
+          <w:rFonts w:ascii="Courier" w:hAnsi="Courier"/>
+        </w:rPr>
+      </w:pPr>
+      <w:r>
+        <w:rPr>
+          <w:rFonts w:ascii="Courier" w:hAnsi="Courier"/>
+        </w:rPr>
+        <w:lastRenderedPageBreak/>
+        <w:tab/>
+      </w:r>
+      <w:proofErr w:type="gramStart"/>
+      <w:r>
+        <w:rPr>
+          <w:rFonts w:ascii="Courier" w:hAnsi="Courier"/>
+        </w:rPr>
+        <w:t>Data :</w:t>
+      </w:r>
+      <w:proofErr w:type="gramEnd"/>
+      <w:r>
+        <w:rPr>
+          <w:rFonts w:ascii="Courier" w:hAnsi="Courier"/>
+        </w:rPr>
+        <w:t xml:space="preserve">= </w:t>
+      </w:r>
+      <w:proofErr w:type="spellStart"/>
+      <w:r>
+        <w:rPr>
+          <w:rFonts w:ascii="Courier" w:hAnsi="Courier"/>
+        </w:rPr>
+        <w:t>prepareData</w:t>
+      </w:r>
+      <w:proofErr w:type="spellEnd"/>
+      <w:r>
+        <w:rPr>
+          <w:rFonts w:ascii="Courier" w:hAnsi="Courier"/>
+        </w:rPr>
+        <w:t>(</w:t>
+      </w:r>
+      <w:proofErr w:type="spellStart"/>
+      <w:r>
+        <w:rPr>
+          <w:rFonts w:ascii="Courier" w:hAnsi="Courier"/>
+        </w:rPr>
+        <w:t>requestedData,filter</w:t>
+      </w:r>
+      <w:proofErr w:type="spellEnd"/>
+      <w:r>
+        <w:rPr>
+          <w:rFonts w:ascii="Courier" w:hAnsi="Courier"/>
+        </w:rPr>
+        <w:t>);</w:t>
+      </w:r>
+    </w:p>
+    <w:p>
+      <w:pPr>
+        <w:jc w:val="both"/>
+        <w:rPr>
+          <w:rFonts w:ascii="Courier" w:hAnsi="Courier"/>
+        </w:rPr>
+      </w:pPr>
+    </w:p>
+    <w:p>
+      <w:pPr>
+        <w:jc w:val="both"/>
+        <w:rPr>
+          <w:rFonts w:ascii="Courier" w:hAnsi="Courier"/>
+        </w:rPr>
+      </w:pPr>
+      <w:r>
+        <w:rPr>
+          <w:rFonts w:ascii="Courier" w:hAnsi="Courier"/>
+        </w:rPr>
+        <w:tab/>
+      </w:r>
+      <w:r>
+        <w:rPr>
+          <w:rFonts w:ascii="Courier" w:hAnsi="Courier"/>
+        </w:rPr>
+        <w:t>if (size (Data)&lt;1000</w:t>
+      </w:r>
+      <w:r>
+        <w:rPr>
+          <w:rFonts w:ascii="Courier" w:hAnsi="Courier"/>
+        </w:rPr>
+        <w:t>)</w:t>
+      </w:r>
+    </w:p>
+    <w:p>
+      <w:pPr>
+        <w:jc w:val="both"/>
+        <w:rPr>
+          <w:rFonts w:ascii="Courier" w:hAnsi="Courier"/>
+        </w:rPr>
+      </w:pPr>
+      <w:r>
+        <w:rPr>
+          <w:rFonts w:ascii="Courier" w:hAnsi="Courier"/>
+        </w:rPr>
+        <w:tab/>
+      </w:r>
+      <w:r>
+        <w:rPr>
+          <w:rFonts w:ascii="Courier" w:hAnsi="Courier"/>
+        </w:rPr>
+        <w:tab/>
+      </w:r>
+    </w:p>
+    <w:p>
+      <w:pPr>
+        <w:ind w:left="708" w:firstLine="708"/>
+        <w:jc w:val="both"/>
+        <w:rPr>
+          <w:rFonts w:ascii="Courier" w:hAnsi="Courier"/>
+        </w:rPr>
+      </w:pPr>
+      <w:proofErr w:type="spellStart"/>
+      <w:proofErr w:type="gramStart"/>
+      <w:r>
+        <w:rPr>
+          <w:rFonts w:ascii="Courier" w:hAnsi="Courier"/>
+        </w:rPr>
+        <w:t>sendRejection</w:t>
+      </w:r>
+      <w:proofErr w:type="spellEnd"/>
+      <w:r>
+        <w:rPr>
+          <w:rFonts w:ascii="Courier" w:hAnsi="Courier"/>
+        </w:rPr>
+        <w:t>(</w:t>
+      </w:r>
+      <w:proofErr w:type="spellStart"/>
+      <w:proofErr w:type="gramEnd"/>
+      <w:r>
+        <w:rPr>
+          <w:rFonts w:ascii="Courier" w:hAnsi="Courier"/>
+        </w:rPr>
+        <w:t>ThirdParty,request</w:t>
+      </w:r>
+      <w:proofErr w:type="spellEnd"/>
+      <w:r>
+        <w:rPr>
+          <w:rFonts w:ascii="Courier" w:hAnsi="Courier"/>
+        </w:rPr>
+        <w:t>)</w:t>
+      </w:r>
+    </w:p>
+    <w:p>
+      <w:pPr>
+        <w:jc w:val="both"/>
+        <w:rPr>
+          <w:rFonts w:ascii="Courier" w:hAnsi="Courier"/>
+        </w:rPr>
+      </w:pPr>
+    </w:p>
+    <w:p>
+      <w:pPr>
+        <w:jc w:val="both"/>
+        <w:rPr>
+          <w:rFonts w:ascii="Courier" w:hAnsi="Courier"/>
+        </w:rPr>
+      </w:pPr>
+      <w:r>
+        <w:rPr>
+          <w:rFonts w:ascii="Courier" w:hAnsi="Courier"/>
+        </w:rPr>
+        <w:tab/>
+        <w:t>else</w:t>
+      </w:r>
+    </w:p>
+    <w:p>
+      <w:pPr>
+        <w:jc w:val="both"/>
+        <w:rPr>
+          <w:rFonts w:ascii="Courier" w:hAnsi="Courier"/>
+        </w:rPr>
+      </w:pPr>
+    </w:p>
+    <w:p>
+      <w:pPr>
+        <w:jc w:val="both"/>
+        <w:rPr>
+          <w:rFonts w:ascii="Courier" w:hAnsi="Courier"/>
+        </w:rPr>
+      </w:pPr>
+      <w:r>
+        <w:rPr>
+          <w:rFonts w:ascii="Courier" w:hAnsi="Courier"/>
+        </w:rPr>
+        <w:tab/>
+      </w:r>
+      <w:r>
+        <w:rPr>
+          <w:rFonts w:ascii="Courier" w:hAnsi="Courier"/>
+        </w:rPr>
+        <w:tab/>
+      </w:r>
+      <w:proofErr w:type="spellStart"/>
+      <w:proofErr w:type="gramStart"/>
+      <w:r>
+        <w:rPr>
+          <w:rFonts w:ascii="Courier" w:hAnsi="Courier"/>
+        </w:rPr>
+        <w:t>sendData</w:t>
+      </w:r>
+      <w:proofErr w:type="spellEnd"/>
+      <w:r>
+        <w:rPr>
+          <w:rFonts w:ascii="Courier" w:hAnsi="Courier"/>
+        </w:rPr>
+        <w:t>(</w:t>
+      </w:r>
+      <w:proofErr w:type="spellStart"/>
+      <w:proofErr w:type="gramEnd"/>
+      <w:r>
+        <w:rPr>
+          <w:rFonts w:ascii="Courier" w:hAnsi="Courier"/>
+        </w:rPr>
+        <w:t>ThirdParty,Data</w:t>
+      </w:r>
       <w:bookmarkStart w:id="0" w:name="_GoBack"/>
       <w:bookmarkEnd w:id="0"/>
-    </w:p>
-    <w:p>
-      <w:pPr>
-        <w:jc w:val="both"/>
-        <w:rPr>
-          <w:i/>
-        </w:rPr>
-      </w:pPr>
-    </w:p>
-    <w:p>
-      <w:pPr>
-        <w:jc w:val="both"/>
-        <w:rPr>
-          <w:rFonts w:ascii="Courier" w:hAnsi="Courier"/>
-        </w:rPr>
-      </w:pPr>
-      <w:r>
-        <w:rPr>
-          <w:rFonts w:ascii="Courier" w:hAnsi="Courier"/>
-        </w:rPr>
-        <w:t>while (individual data flows)</w:t>
-      </w:r>
-    </w:p>
-    <w:p>
-      <w:pPr>
-        <w:jc w:val="both"/>
-        <w:rPr>
-          <w:rFonts w:ascii="Courier" w:hAnsi="Courier"/>
-        </w:rPr>
-      </w:pPr>
-    </w:p>
-    <w:p>
-      <w:pPr>
-        <w:jc w:val="both"/>
-        <w:rPr>
-          <w:rFonts w:ascii="Courier" w:hAnsi="Courier"/>
-        </w:rPr>
-      </w:pPr>
-      <w:r>
-        <w:rPr>
-          <w:rFonts w:ascii="Courier" w:hAnsi="Courier"/>
-        </w:rPr>
-        <w:tab/>
-        <w:t>monitor individual data</w:t>
-      </w:r>
-    </w:p>
-    <w:p>
-      <w:pPr>
-        <w:jc w:val="both"/>
-        <w:rPr>
-          <w:rFonts w:ascii="Courier" w:hAnsi="Courier"/>
-        </w:rPr>
-      </w:pPr>
-    </w:p>
-    <w:p>
-      <w:pPr>
-        <w:jc w:val="both"/>
-        <w:rPr>
-          <w:rFonts w:ascii="Courier" w:hAnsi="Courier"/>
-        </w:rPr>
-      </w:pPr>
-      <w:r>
-        <w:rPr>
-          <w:rFonts w:ascii="Courier" w:hAnsi="Courier"/>
-        </w:rPr>
-        <w:tab/>
-        <w:t>if(data &lt; threshold)</w:t>
-      </w:r>
-    </w:p>
-    <w:p>
-      <w:pPr>
-        <w:jc w:val="both"/>
-        <w:rPr>
-          <w:rFonts w:ascii="Courier" w:hAnsi="Courier"/>
-        </w:rPr>
-      </w:pPr>
-      <w:r>
-        <w:rPr>
-          <w:rFonts w:ascii="Courier" w:hAnsi="Courier"/>
-        </w:rPr>
-        <w:tab/>
-      </w:r>
-      <w:r>
-        <w:rPr>
-          <w:rFonts w:ascii="Courier" w:hAnsi="Courier"/>
-        </w:rPr>
-        <w:tab/>
-      </w:r>
-    </w:p>
-    <w:p>
-      <w:pPr>
-        <w:ind w:left="708" w:firstLine="708"/>
-        <w:jc w:val="both"/>
-        <w:rPr>
-          <w:rFonts w:ascii="Courier" w:hAnsi="Courier"/>
-        </w:rPr>
-      </w:pPr>
-      <w:r>
-        <w:rPr>
-          <w:rFonts w:ascii="Courier" w:hAnsi="Courier"/>
-        </w:rPr>
-        <w:t>detect the location of the individual</w:t>
-      </w:r>
-    </w:p>
-    <w:p>
-      <w:pPr>
-        <w:ind w:left="708" w:firstLine="708"/>
-        <w:jc w:val="both"/>
-        <w:rPr>
-          <w:rFonts w:ascii="Courier" w:hAnsi="Courier"/>
-        </w:rPr>
-      </w:pPr>
-      <w:r>
-        <w:rPr>
-          <w:rFonts w:ascii="Courier" w:hAnsi="Courier"/>
-        </w:rPr>
-        <w:t>find the nearest hospital</w:t>
-      </w:r>
-    </w:p>
-    <w:p>
-      <w:pPr>
-        <w:ind w:left="708" w:firstLine="708"/>
-        <w:jc w:val="both"/>
-        <w:rPr>
-          <w:rFonts w:ascii="Courier" w:hAnsi="Courier"/>
-        </w:rPr>
-      </w:pPr>
-      <w:r>
-        <w:rPr>
-          <w:rFonts w:ascii="Courier" w:hAnsi="Courier"/>
-        </w:rPr>
-        <w:t>notify the hospital</w:t>
-      </w:r>
-    </w:p>
-    <w:p>
-      <w:pPr>
-        <w:ind w:left="708" w:firstLine="708"/>
-        <w:jc w:val="both"/>
-        <w:rPr>
-          <w:rFonts w:ascii="Courier" w:hAnsi="Courier"/>
-        </w:rPr>
-      </w:pPr>
-      <w:r>
-        <w:rPr>
-          <w:rFonts w:ascii="Courier" w:hAnsi="Courier"/>
-        </w:rPr>
-        <w:t xml:space="preserve">save SOS info of the individual to the application </w:t>
-      </w:r>
-      <w:proofErr w:type="spellStart"/>
-      <w:r>
-        <w:rPr>
-          <w:rFonts w:ascii="Courier" w:hAnsi="Courier"/>
-        </w:rPr>
-        <w:t>db</w:t>
-      </w:r>
       <w:proofErr w:type="spellEnd"/>
-    </w:p>
-    <w:p>
-      <w:pPr>
-        <w:ind w:left="708" w:firstLine="708"/>
-        <w:jc w:val="both"/>
-        <w:rPr>
-          <w:rFonts w:ascii="Courier" w:hAnsi="Courier"/>
-        </w:rPr>
-      </w:pPr>
-      <w:r>
-        <w:rPr>
-          <w:rFonts w:ascii="Courier" w:hAnsi="Courier"/>
-        </w:rPr>
-        <w:t>go on with data monitoring</w:t>
-      </w:r>
-    </w:p>
-    <w:p>
-      <w:pPr>
-        <w:jc w:val="both"/>
-        <w:rPr>
-          <w:rFonts w:ascii="Courier" w:hAnsi="Courier"/>
-        </w:rPr>
-      </w:pPr>
-      <w:r>
-        <w:rPr>
-          <w:rFonts w:ascii="Courier" w:hAnsi="Courier"/>
-        </w:rPr>
-        <w:tab/>
-      </w:r>
-    </w:p>
-    <w:p>
-      <w:pPr>
-        <w:jc w:val="both"/>
-        <w:rPr>
-          <w:rFonts w:ascii="Courier" w:hAnsi="Courier"/>
-        </w:rPr>
-      </w:pPr>
-      <w:r>
-        <w:rPr>
-          <w:rFonts w:ascii="Courier" w:hAnsi="Courier"/>
-        </w:rPr>
-        <w:tab/>
-        <w:t>/*no emergency case, everything is normal*/</w:t>
-      </w:r>
-    </w:p>
-    <w:p>
-      <w:pPr>
-        <w:jc w:val="both"/>
-        <w:rPr>
-          <w:rFonts w:ascii="Courier" w:hAnsi="Courier"/>
-        </w:rPr>
-      </w:pPr>
-      <w:r>
-        <w:rPr>
-          <w:rFonts w:ascii="Courier" w:hAnsi="Courier"/>
-        </w:rPr>
-        <w:tab/>
-        <w:t>else</w:t>
-      </w:r>
-    </w:p>
-    <w:p>
-      <w:pPr>
-        <w:jc w:val="both"/>
-        <w:rPr>
-          <w:rFonts w:ascii="Courier" w:hAnsi="Courier"/>
-        </w:rPr>
-      </w:pPr>
-    </w:p>
-    <w:p>
-      <w:pPr>
-        <w:jc w:val="both"/>
-        <w:rPr>
-          <w:rFonts w:ascii="Courier" w:hAnsi="Courier"/>
-        </w:rPr>
-      </w:pPr>
-      <w:r>
-        <w:rPr>
-          <w:rFonts w:ascii="Courier" w:hAnsi="Courier"/>
-        </w:rPr>
-        <w:tab/>
-      </w:r>
-      <w:r>
-        <w:rPr>
-          <w:rFonts w:ascii="Courier" w:hAnsi="Courier"/>
-        </w:rPr>
-        <w:tab/>
-        <w:t>go on with data monitoring</w:t>
-      </w:r>
-    </w:p>
-    <w:p>
-      <w:pPr>
-        <w:jc w:val="both"/>
-        <w:rPr>
-          <w:rFonts w:ascii="Courier" w:hAnsi="Courier"/>
-        </w:rPr>
-      </w:pPr>
-    </w:p>
-    <w:p>
-      <w:pPr>
-        <w:jc w:val="both"/>
-        <w:rPr>
-          <w:rFonts w:ascii="Courier" w:hAnsi="Courier"/>
+      <w:r>
+        <w:rPr>
+          <w:rFonts w:ascii="Courier" w:hAnsi="Courier"/>
+        </w:rPr>
+        <w:t>)</w:t>
+      </w:r>
+    </w:p>
+    <w:p>
+      <w:pPr>
+        <w:jc w:val="both"/>
+        <w:rPr>
+          <w:b/>
+          <w:u w:val="single"/>
         </w:rPr>
       </w:pPr>
     </w:p>

</xml_diff>